<commit_message>
fix: Fix vụ đảo ngược mảng
</commit_message>
<xml_diff>
--- a/output.docx
+++ b/output.docx
@@ -84,7 +84,7 @@
                 <w:rFonts w:ascii="HungHau" w:hAnsi="HungHau"/>
                 <w:sz w:val="24"/>
               </w:rPr>
-              <w:t>싸게.</w:t>
+              <w:t>차갑게.</w:t>
             </w:r>
           </w:p>
         </w:tc>
@@ -115,7 +115,7 @@
                 <w:rFonts w:ascii="HungHau" w:hAnsi="HungHau"/>
                 <w:sz w:val="24"/>
               </w:rPr>
-              <w:t>차갑게.</w:t>
+              <w:t>싸게.</w:t>
             </w:r>
           </w:p>
         </w:tc>

</xml_diff>